<commit_message>
Modified end of Step 4
</commit_message>
<xml_diff>
--- a/Income_distance.docx
+++ b/Income_distance.docx
@@ -958,6 +958,7 @@
         <w:rPr>
           <w:noProof/>
         </w:rPr>
+        <w:lastRenderedPageBreak/>
         <w:drawing>
           <wp:inline distT="0" distB="0" distL="0" distR="0">
             <wp:extent cx="2619741" cy="3515216"/>
@@ -1091,6 +1092,7 @@
         <w:rPr>
           <w:noProof/>
         </w:rPr>
+        <w:lastRenderedPageBreak/>
         <w:drawing>
           <wp:inline distT="0" distB="0" distL="0" distR="0">
             <wp:extent cx="2152650" cy="2219325"/>
@@ -1411,14 +1413,13 @@
           </wp:inline>
         </w:drawing>
       </w:r>
-      <w:bookmarkStart w:id="3" w:name="_GoBack"/>
-      <w:bookmarkEnd w:id="3"/>
     </w:p>
     <w:p>
       <w:pPr>
         <w:pStyle w:val="Instructions-GIS"/>
       </w:pPr>
       <w:r>
+        <w:lastRenderedPageBreak/>
         <w:t xml:space="preserve">Click </w:t>
       </w:r>
       <w:r>
@@ -1645,6 +1646,7 @@
         <w:pStyle w:val="Instructions-GIS"/>
       </w:pPr>
       <w:r>
+        <w:lastRenderedPageBreak/>
         <w:t xml:space="preserve">Click </w:t>
       </w:r>
       <w:r>
@@ -1722,11 +1724,11 @@
       <w:pPr>
         <w:pStyle w:val="Stepheader-GIS"/>
       </w:pPr>
-      <w:bookmarkStart w:id="4" w:name="_Toc459897885"/>
+      <w:bookmarkStart w:id="3" w:name="_Toc459897885"/>
       <w:r>
         <w:t>Computing the distance bands area</w:t>
       </w:r>
-      <w:bookmarkEnd w:id="4"/>
+      <w:bookmarkEnd w:id="3"/>
     </w:p>
     <w:p>
       <w:pPr>
@@ -2231,14 +2233,14 @@
       <w:pPr>
         <w:pStyle w:val="Stepheader-GIS"/>
       </w:pPr>
-      <w:bookmarkStart w:id="5" w:name="_Toc459897886"/>
+      <w:bookmarkStart w:id="4" w:name="_Toc459897886"/>
       <w:r>
         <w:t>Intersect distance bands</w:t>
       </w:r>
       <w:r>
         <w:t xml:space="preserve"> with income</w:t>
       </w:r>
-      <w:bookmarkEnd w:id="5"/>
+      <w:bookmarkEnd w:id="4"/>
     </w:p>
     <w:p>
       <w:r>
@@ -2509,6 +2511,91 @@
       <w:r>
         <w:t>4 distance bands polygons). This will allow us to recombine the polygons into the original bands later in this exercise.</w:t>
       </w:r>
+      <w:r>
+        <w:t xml:space="preserve"> </w:t>
+      </w:r>
+    </w:p>
+    <w:p>
+      <w:pPr>
+        <w:pStyle w:val="Instructions-GIS"/>
+        <w:rPr>
+          <w:noProof/>
+        </w:rPr>
+      </w:pPr>
+      <w:r>
+        <w:t xml:space="preserve">To confirm that what </w:t>
+      </w:r>
+      <w:r>
+        <w:rPr>
+          <w:i/>
+        </w:rPr>
+        <w:t>appears</w:t>
+      </w:r>
+      <w:r>
+        <w:t xml:space="preserve"> to be split polygons are indeed </w:t>
+      </w:r>
+      <w:r>
+        <w:rPr>
+          <w:i/>
+        </w:rPr>
+        <w:t>split polygons</w:t>
+      </w:r>
+      <w:r>
+        <w:t xml:space="preserve"> select a record in the attributes table by clicking on that row’s grey box  and note the selected polygon in the map.</w:t>
+      </w:r>
+      <w:r>
+        <w:rPr>
+          <w:noProof/>
+        </w:rPr>
+        <w:t xml:space="preserve"> </w:t>
+      </w:r>
+    </w:p>
+    <w:p>
+      <w:r>
+        <w:rPr>
+          <w:noProof/>
+        </w:rPr>
+        <w:drawing>
+          <wp:inline distT="0" distB="0" distL="0" distR="0" wp14:anchorId="2D969119" wp14:editId="044928DA">
+            <wp:extent cx="2400300" cy="323850"/>
+            <wp:effectExtent l="0" t="0" r="0" b="0"/>
+            <wp:docPr id="20" name="Picture 20"/>
+            <wp:cNvGraphicFramePr>
+              <a:graphicFrameLocks xmlns:a="http://schemas.openxmlformats.org/drawingml/2006/main" noChangeAspect="1"/>
+            </wp:cNvGraphicFramePr>
+            <a:graphic xmlns:a="http://schemas.openxmlformats.org/drawingml/2006/main">
+              <a:graphicData uri="http://schemas.openxmlformats.org/drawingml/2006/picture">
+                <pic:pic xmlns:pic="http://schemas.openxmlformats.org/drawingml/2006/picture">
+                  <pic:nvPicPr>
+                    <pic:cNvPr id="1" name=""/>
+                    <pic:cNvPicPr/>
+                  </pic:nvPicPr>
+                  <pic:blipFill>
+                    <a:blip r:embed="rId27"/>
+                    <a:stretch>
+                      <a:fillRect/>
+                    </a:stretch>
+                  </pic:blipFill>
+                  <pic:spPr>
+                    <a:xfrm>
+                      <a:off x="0" y="0"/>
+                      <a:ext cx="2400300" cy="323850"/>
+                    </a:xfrm>
+                    <a:prstGeom prst="rect">
+                      <a:avLst/>
+                    </a:prstGeom>
+                  </pic:spPr>
+                </pic:pic>
+              </a:graphicData>
+            </a:graphic>
+          </wp:inline>
+        </w:drawing>
+      </w:r>
+    </w:p>
+    <w:p>
+      <w:r>
+        <w:t>In the following example, a piece of Penobscot county is selected.</w:t>
+      </w:r>
     </w:p>
     <w:p>
       <w:r>
@@ -2531,7 +2618,7 @@
                     <pic:cNvPicPr/>
                   </pic:nvPicPr>
                   <pic:blipFill>
-                    <a:blip r:embed="rId27">
+                    <a:blip r:embed="rId28">
                       <a:extLst>
                         <a:ext uri="{28A0092B-C50C-407E-A947-70E740481C1C}">
                           <a14:useLocalDpi xmlns:a14="http://schemas.microsoft.com/office/drawing/2010/main" val="0"/>
@@ -2558,16 +2645,75 @@
         </w:drawing>
       </w:r>
     </w:p>
+    <w:p>
+      <w:pPr>
+        <w:pStyle w:val="Instructions-GIS"/>
+      </w:pPr>
+      <w:r>
+        <w:t xml:space="preserve">Before moving onto Step 5, make sure to clear any selected features by clicking on the </w:t>
+      </w:r>
+      <w:r>
+        <w:rPr>
+          <w:b/>
+        </w:rPr>
+        <w:t>Clear Selected Features</w:t>
+      </w:r>
+      <w:r>
+        <w:t xml:space="preserve"> icon. If this icon is ghosted out (i.e. inactive), then there are no selected features in your map and you are free to proceed to the next step.</w:t>
+      </w:r>
+    </w:p>
+    <w:p>
+      <w:r>
+        <w:rPr>
+          <w:noProof/>
+        </w:rPr>
+        <w:drawing>
+          <wp:inline distT="0" distB="0" distL="0" distR="0" wp14:anchorId="7A5D163F" wp14:editId="7DF84F99">
+            <wp:extent cx="2038350" cy="876300"/>
+            <wp:effectExtent l="0" t="0" r="0" b="0"/>
+            <wp:docPr id="27" name="Picture 27"/>
+            <wp:cNvGraphicFramePr>
+              <a:graphicFrameLocks xmlns:a="http://schemas.openxmlformats.org/drawingml/2006/main" noChangeAspect="1"/>
+            </wp:cNvGraphicFramePr>
+            <a:graphic xmlns:a="http://schemas.openxmlformats.org/drawingml/2006/main">
+              <a:graphicData uri="http://schemas.openxmlformats.org/drawingml/2006/picture">
+                <pic:pic xmlns:pic="http://schemas.openxmlformats.org/drawingml/2006/picture">
+                  <pic:nvPicPr>
+                    <pic:cNvPr id="1" name=""/>
+                    <pic:cNvPicPr/>
+                  </pic:nvPicPr>
+                  <pic:blipFill>
+                    <a:blip r:embed="rId29"/>
+                    <a:stretch>
+                      <a:fillRect/>
+                    </a:stretch>
+                  </pic:blipFill>
+                  <pic:spPr>
+                    <a:xfrm>
+                      <a:off x="0" y="0"/>
+                      <a:ext cx="2038350" cy="876300"/>
+                    </a:xfrm>
+                    <a:prstGeom prst="rect">
+                      <a:avLst/>
+                    </a:prstGeom>
+                  </pic:spPr>
+                </pic:pic>
+              </a:graphicData>
+            </a:graphic>
+          </wp:inline>
+        </w:drawing>
+      </w:r>
+    </w:p>
     <w:p/>
     <w:p>
       <w:pPr>
         <w:pStyle w:val="Stepheader-GIS"/>
       </w:pPr>
-      <w:bookmarkStart w:id="6" w:name="_Toc459897887"/>
+      <w:bookmarkStart w:id="5" w:name="_Toc459897887"/>
       <w:r>
         <w:t>Computing weighted income values</w:t>
       </w:r>
-      <w:bookmarkEnd w:id="6"/>
+      <w:bookmarkEnd w:id="5"/>
     </w:p>
     <w:p>
       <w:r>
@@ -2636,7 +2782,7 @@
                     <pic:cNvPicPr/>
                   </pic:nvPicPr>
                   <pic:blipFill>
-                    <a:blip r:embed="rId28">
+                    <a:blip r:embed="rId30">
                       <a:extLst>
                         <a:ext uri="{28A0092B-C50C-407E-A947-70E740481C1C}">
                           <a14:useLocalDpi xmlns:a14="http://schemas.microsoft.com/office/drawing/2010/main" val="0"/>
@@ -2719,7 +2865,7 @@
                     <pic:cNvPicPr/>
                   </pic:nvPicPr>
                   <pic:blipFill>
-                    <a:blip r:embed="rId29">
+                    <a:blip r:embed="rId31">
                       <a:extLst>
                         <a:ext uri="{28A0092B-C50C-407E-A947-70E740481C1C}">
                           <a14:useLocalDpi xmlns:a14="http://schemas.microsoft.com/office/drawing/2010/main" val="0"/>
@@ -2859,7 +3005,7 @@
                     <pic:cNvPicPr/>
                   </pic:nvPicPr>
                   <pic:blipFill>
-                    <a:blip r:embed="rId30"/>
+                    <a:blip r:embed="rId32"/>
                     <a:stretch>
                       <a:fillRect/>
                     </a:stretch>
@@ -2918,7 +3064,7 @@
                     <pic:cNvPicPr/>
                   </pic:nvPicPr>
                   <pic:blipFill>
-                    <a:blip r:embed="rId31">
+                    <a:blip r:embed="rId33">
                       <a:extLst>
                         <a:ext uri="{28A0092B-C50C-407E-A947-70E740481C1C}">
                           <a14:useLocalDpi xmlns:a14="http://schemas.microsoft.com/office/drawing/2010/main" val="0"/>
@@ -2954,11 +3100,11 @@
       <w:pPr>
         <w:pStyle w:val="Stepheader-GIS"/>
       </w:pPr>
-      <w:bookmarkStart w:id="7" w:name="_Toc459897888"/>
+      <w:bookmarkStart w:id="6" w:name="_Toc459897888"/>
       <w:r>
         <w:t>Dissolving polygons by distance band</w:t>
       </w:r>
-      <w:bookmarkEnd w:id="7"/>
+      <w:bookmarkEnd w:id="6"/>
     </w:p>
     <w:p>
       <w:pPr>
@@ -2998,7 +3144,7 @@
                     <pic:cNvPicPr/>
                   </pic:nvPicPr>
                   <pic:blipFill>
-                    <a:blip r:embed="rId32"/>
+                    <a:blip r:embed="rId34"/>
                     <a:stretch>
                       <a:fillRect/>
                     </a:stretch>
@@ -3081,7 +3227,7 @@
                     <pic:cNvPicPr/>
                   </pic:nvPicPr>
                   <pic:blipFill>
-                    <a:blip r:embed="rId33">
+                    <a:blip r:embed="rId35">
                       <a:extLst>
                         <a:ext uri="{28A0092B-C50C-407E-A947-70E740481C1C}">
                           <a14:useLocalDpi xmlns:a14="http://schemas.microsoft.com/office/drawing/2010/main" val="0"/>
@@ -3197,7 +3343,7 @@
                     <pic:cNvPicPr/>
                   </pic:nvPicPr>
                   <pic:blipFill>
-                    <a:blip r:embed="rId34"/>
+                    <a:blip r:embed="rId36"/>
                     <a:stretch>
                       <a:fillRect/>
                     </a:stretch>
@@ -3268,7 +3414,7 @@
                     <pic:cNvPicPr/>
                   </pic:nvPicPr>
                   <pic:blipFill>
-                    <a:blip r:embed="rId35">
+                    <a:blip r:embed="rId37">
                       <a:extLst>
                         <a:ext uri="{28A0092B-C50C-407E-A947-70E740481C1C}">
                           <a14:useLocalDpi xmlns:a14="http://schemas.microsoft.com/office/drawing/2010/main" val="0"/>
@@ -3356,7 +3502,7 @@
                     <pic:cNvPicPr/>
                   </pic:nvPicPr>
                   <pic:blipFill>
-                    <a:blip r:embed="rId36"/>
+                    <a:blip r:embed="rId38"/>
                     <a:stretch>
                       <a:fillRect/>
                     </a:stretch>
@@ -3429,7 +3575,7 @@
                     <pic:cNvPicPr/>
                   </pic:nvPicPr>
                   <pic:blipFill>
-                    <a:blip r:embed="rId37"/>
+                    <a:blip r:embed="rId39"/>
                     <a:stretch>
                       <a:fillRect/>
                     </a:stretch>
@@ -3469,7 +3615,7 @@
                     <pic:cNvPicPr/>
                   </pic:nvPicPr>
                   <pic:blipFill>
-                    <a:blip r:embed="rId38">
+                    <a:blip r:embed="rId40">
                       <a:extLst>
                         <a:ext uri="{28A0092B-C50C-407E-A947-70E740481C1C}">
                           <a14:useLocalDpi xmlns:a14="http://schemas.microsoft.com/office/drawing/2010/main" val="0"/>
@@ -3554,7 +3700,7 @@
                     <pic:cNvPicPr/>
                   </pic:nvPicPr>
                   <pic:blipFill>
-                    <a:blip r:embed="rId39" cstate="print">
+                    <a:blip r:embed="rId41" cstate="print">
                       <a:extLst>
                         <a:ext uri="{28A0092B-C50C-407E-A947-70E740481C1C}">
                           <a14:useLocalDpi xmlns:a14="http://schemas.microsoft.com/office/drawing/2010/main" val="0"/>
@@ -3628,7 +3774,7 @@
           <w:tag w:val=""/>
           <w:id w:val="96376926"/>
           <w:dataBinding w:prefixMappings="xmlns:ns0='http://schemas.microsoft.com/office/2006/coverPageProps' " w:xpath="/ns0:CoverPageProperties[1]/ns0:PublishDate[1]" w:storeItemID="{55AF091B-3C7A-41E3-B477-F2FDAA23CFDA}"/>
-          <w:date w:fullDate="2016-08-25T00:00:00Z">
+          <w:date w:fullDate="2017-02-02T00:00:00Z">
             <w:dateFormat w:val="M/d/yyyy"/>
             <w:lid w:val="en-US"/>
             <w:storeMappedDataAs w:val="dateTime"/>
@@ -3644,7 +3790,7 @@
               <w:sz w:val="20"/>
               <w:szCs w:val="20"/>
             </w:rPr>
-            <w:t>8/25/2016</w:t>
+            <w:t>2/2/2017</w:t>
           </w:r>
         </w:sdtContent>
       </w:sdt>
@@ -3658,7 +3804,10 @@
         <w:t xml:space="preserve"> </w:t>
       </w:r>
     </w:p>
-    <w:p/>
+    <w:p>
+      <w:bookmarkStart w:id="7" w:name="_GoBack"/>
+      <w:bookmarkEnd w:id="7"/>
+    </w:p>
     <w:sectPr>
       <w:pgSz w:w="12240" w:h="15840"/>
       <w:pgMar w:top="1440" w:right="1440" w:bottom="1440" w:left="1440" w:header="720" w:footer="720" w:gutter="0"/>
@@ -5945,7 +6094,7 @@
 
 <file path=customXml/item1.xml><?xml version="1.0" encoding="utf-8"?>
 <CoverPageProperties xmlns="http://schemas.microsoft.com/office/2006/coverPageProps">
-  <PublishDate>2016-08-25T00:00:00</PublishDate>
+  <PublishDate>2017-02-02T00:00:00</PublishDate>
   <Abstract/>
   <CompanyAddress/>
   <CompanyPhone/>
@@ -5967,7 +6116,7 @@
 </file>
 
 <file path=customXml/itemProps2.xml><?xml version="1.0" encoding="utf-8"?>
-<ds:datastoreItem xmlns:ds="http://schemas.openxmlformats.org/officeDocument/2006/customXml" ds:itemID="{CAD84D35-8B33-483E-AC64-0F8216AFE59E}">
+<ds:datastoreItem xmlns:ds="http://schemas.openxmlformats.org/officeDocument/2006/customXml" ds:itemID="{88F185BD-0D87-4C44-AB8B-C719440529E4}">
   <ds:schemaRefs>
     <ds:schemaRef ds:uri="http://schemas.openxmlformats.org/officeDocument/2006/bibliography"/>
   </ds:schemaRefs>

</xml_diff>